<commit_message>
sprint1 and thread done
</commit_message>
<xml_diff>
--- a/Assignment_Status Created by Akash Trainer1.docx
+++ b/Assignment_Status Created by Akash Trainer1.docx
@@ -1843,12 +1843,12 @@
         <w:tblLook w:val="04A0" w:firstRow="1" w:lastRow="0" w:firstColumn="1" w:lastColumn="0" w:noHBand="0" w:noVBand="1"/>
       </w:tblPr>
       <w:tblGrid>
-        <w:gridCol w:w="2252"/>
-        <w:gridCol w:w="2252"/>
-        <w:gridCol w:w="2252"/>
-        <w:gridCol w:w="2252"/>
-        <w:gridCol w:w="2253"/>
-        <w:gridCol w:w="2253"/>
+        <w:gridCol w:w="2100"/>
+        <w:gridCol w:w="2745"/>
+        <w:gridCol w:w="2117"/>
+        <w:gridCol w:w="2179"/>
+        <w:gridCol w:w="2190"/>
+        <w:gridCol w:w="2183"/>
       </w:tblGrid>
       <w:tr>
         <w:trPr>
@@ -4641,6 +4641,31 @@
               <w:t>-2</w:t>
             </w:r>
           </w:p>
+          <w:p>
+            <w:pPr>
+              <w:rPr>
+                <w:b/>
+                <w:bCs/>
+                <w:color w:val="4472C4" w:themeColor="accent1"/>
+                <w:sz w:val="28"/>
+                <w:szCs w:val="36"/>
+                <w:u w:val="single"/>
+                <w:lang w:val="en-US"/>
+              </w:rPr>
+            </w:pPr>
+            <w:r>
+              <w:rPr>
+                <w:b/>
+                <w:bCs/>
+                <w:color w:val="4472C4" w:themeColor="accent1"/>
+                <w:sz w:val="28"/>
+                <w:szCs w:val="36"/>
+                <w:u w:val="single"/>
+                <w:lang w:val="en-US"/>
+              </w:rPr>
+              <w:t>Sprint-1</w:t>
+            </w:r>
+          </w:p>
         </w:tc>
         <w:tc>
           <w:tcPr>
@@ -4669,6 +4694,604 @@
                 <w:lang w:val="en-US"/>
               </w:rPr>
               <w:t>21-01-2021</w:t>
+            </w:r>
+          </w:p>
+        </w:tc>
+        <w:tc>
+          <w:tcPr>
+            <w:tcW w:w="2252" w:type="dxa"/>
+          </w:tcPr>
+          <w:p>
+            <w:pPr>
+              <w:rPr>
+                <w:b/>
+                <w:bCs/>
+                <w:color w:val="4472C4" w:themeColor="accent1"/>
+                <w:sz w:val="28"/>
+                <w:szCs w:val="36"/>
+                <w:u w:val="single"/>
+                <w:lang w:val="en-US"/>
+              </w:rPr>
+            </w:pPr>
+            <w:r>
+              <w:rPr>
+                <w:b/>
+                <w:bCs/>
+                <w:color w:val="4472C4" w:themeColor="accent1"/>
+                <w:sz w:val="28"/>
+                <w:szCs w:val="36"/>
+                <w:u w:val="single"/>
+                <w:lang w:val="en-US"/>
+              </w:rPr>
+              <w:t>No queries</w:t>
+            </w:r>
+          </w:p>
+        </w:tc>
+        <w:tc>
+          <w:tcPr>
+            <w:tcW w:w="2253" w:type="dxa"/>
+          </w:tcPr>
+          <w:p>
+            <w:pPr>
+              <w:rPr>
+                <w:b/>
+                <w:bCs/>
+                <w:color w:val="4472C4" w:themeColor="accent1"/>
+                <w:sz w:val="28"/>
+                <w:szCs w:val="36"/>
+                <w:u w:val="single"/>
+                <w:lang w:val="en-US"/>
+              </w:rPr>
+            </w:pPr>
+            <w:r>
+              <w:rPr>
+                <w:b/>
+                <w:bCs/>
+                <w:color w:val="4472C4" w:themeColor="accent1"/>
+                <w:sz w:val="28"/>
+                <w:szCs w:val="36"/>
+                <w:u w:val="single"/>
+                <w:lang w:val="en-US"/>
+              </w:rPr>
+              <w:t>26-01-2021</w:t>
+            </w:r>
+          </w:p>
+        </w:tc>
+        <w:tc>
+          <w:tcPr>
+            <w:tcW w:w="2253" w:type="dxa"/>
+          </w:tcPr>
+          <w:p>
+            <w:pPr>
+              <w:rPr>
+                <w:b/>
+                <w:bCs/>
+                <w:color w:val="4472C4" w:themeColor="accent1"/>
+                <w:sz w:val="28"/>
+                <w:szCs w:val="36"/>
+                <w:u w:val="single"/>
+                <w:lang w:val="en-US"/>
+              </w:rPr>
+            </w:pPr>
+            <w:r>
+              <w:rPr>
+                <w:b/>
+                <w:bCs/>
+                <w:color w:val="4472C4" w:themeColor="accent1"/>
+                <w:sz w:val="28"/>
+                <w:szCs w:val="36"/>
+                <w:u w:val="single"/>
+                <w:lang w:val="en-US"/>
+              </w:rPr>
+              <w:t>completed</w:t>
+            </w:r>
+          </w:p>
+        </w:tc>
+      </w:tr>
+      <w:tr>
+        <w:trPr>
+          <w:trHeight w:val="709"/>
+        </w:trPr>
+        <w:tc>
+          <w:tcPr>
+            <w:tcW w:w="2252" w:type="dxa"/>
+          </w:tcPr>
+          <w:p>
+            <w:pPr>
+              <w:rPr>
+                <w:b/>
+                <w:bCs/>
+                <w:color w:val="4472C4" w:themeColor="accent1"/>
+                <w:sz w:val="28"/>
+                <w:szCs w:val="36"/>
+                <w:u w:val="single"/>
+                <w:lang w:val="en-US"/>
+              </w:rPr>
+            </w:pPr>
+            <w:r>
+              <w:rPr>
+                <w:b/>
+                <w:bCs/>
+                <w:color w:val="4472C4" w:themeColor="accent1"/>
+                <w:sz w:val="28"/>
+                <w:szCs w:val="36"/>
+                <w:u w:val="single"/>
+                <w:lang w:val="en-US"/>
+              </w:rPr>
+              <w:lastRenderedPageBreak/>
+              <w:t>15</w:t>
+            </w:r>
+          </w:p>
+        </w:tc>
+        <w:tc>
+          <w:tcPr>
+            <w:tcW w:w="2252" w:type="dxa"/>
+          </w:tcPr>
+          <w:p>
+            <w:pPr>
+              <w:rPr>
+                <w:b/>
+                <w:bCs/>
+                <w:color w:val="4472C4" w:themeColor="accent1"/>
+                <w:sz w:val="28"/>
+                <w:szCs w:val="36"/>
+                <w:u w:val="single"/>
+                <w:lang w:val="en-US"/>
+              </w:rPr>
+            </w:pPr>
+            <w:r>
+              <w:rPr>
+                <w:b/>
+                <w:bCs/>
+                <w:color w:val="4472C4" w:themeColor="accent1"/>
+                <w:sz w:val="28"/>
+                <w:szCs w:val="36"/>
+                <w:u w:val="single"/>
+                <w:lang w:val="en-US"/>
+              </w:rPr>
+              <w:t>Sprint2</w:t>
+            </w:r>
+          </w:p>
+        </w:tc>
+        <w:tc>
+          <w:tcPr>
+            <w:tcW w:w="2252" w:type="dxa"/>
+          </w:tcPr>
+          <w:p>
+            <w:pPr>
+              <w:rPr>
+                <w:b/>
+                <w:bCs/>
+                <w:color w:val="4472C4" w:themeColor="accent1"/>
+                <w:sz w:val="28"/>
+                <w:szCs w:val="36"/>
+                <w:u w:val="single"/>
+                <w:lang w:val="en-US"/>
+              </w:rPr>
+            </w:pPr>
+            <w:r>
+              <w:rPr>
+                <w:b/>
+                <w:bCs/>
+                <w:color w:val="4472C4" w:themeColor="accent1"/>
+                <w:sz w:val="28"/>
+                <w:szCs w:val="36"/>
+                <w:u w:val="single"/>
+                <w:lang w:val="en-US"/>
+              </w:rPr>
+              <w:t>22-1-2021</w:t>
+            </w:r>
+          </w:p>
+        </w:tc>
+        <w:tc>
+          <w:tcPr>
+            <w:tcW w:w="2252" w:type="dxa"/>
+          </w:tcPr>
+          <w:p>
+            <w:pPr>
+              <w:rPr>
+                <w:b/>
+                <w:bCs/>
+                <w:color w:val="4472C4" w:themeColor="accent1"/>
+                <w:sz w:val="28"/>
+                <w:szCs w:val="36"/>
+                <w:u w:val="single"/>
+                <w:lang w:val="en-US"/>
+              </w:rPr>
+            </w:pPr>
+            <w:r>
+              <w:rPr>
+                <w:b/>
+                <w:bCs/>
+                <w:color w:val="4472C4" w:themeColor="accent1"/>
+                <w:sz w:val="28"/>
+                <w:szCs w:val="36"/>
+                <w:u w:val="single"/>
+                <w:lang w:val="en-US"/>
+              </w:rPr>
+              <w:t>doubt</w:t>
+            </w:r>
+          </w:p>
+        </w:tc>
+        <w:tc>
+          <w:tcPr>
+            <w:tcW w:w="2253" w:type="dxa"/>
+          </w:tcPr>
+          <w:p>
+            <w:pPr>
+              <w:rPr>
+                <w:b/>
+                <w:bCs/>
+                <w:color w:val="4472C4" w:themeColor="accent1"/>
+                <w:sz w:val="28"/>
+                <w:szCs w:val="36"/>
+                <w:u w:val="single"/>
+                <w:lang w:val="en-US"/>
+              </w:rPr>
+            </w:pPr>
+          </w:p>
+        </w:tc>
+        <w:tc>
+          <w:tcPr>
+            <w:tcW w:w="2253" w:type="dxa"/>
+          </w:tcPr>
+          <w:p>
+            <w:pPr>
+              <w:rPr>
+                <w:b/>
+                <w:bCs/>
+                <w:color w:val="4472C4" w:themeColor="accent1"/>
+                <w:sz w:val="28"/>
+                <w:szCs w:val="36"/>
+                <w:u w:val="single"/>
+                <w:lang w:val="en-US"/>
+              </w:rPr>
+            </w:pPr>
+            <w:r>
+              <w:rPr>
+                <w:b/>
+                <w:bCs/>
+                <w:color w:val="4472C4" w:themeColor="accent1"/>
+                <w:sz w:val="28"/>
+                <w:szCs w:val="36"/>
+                <w:u w:val="single"/>
+                <w:lang w:val="en-US"/>
+              </w:rPr>
+              <w:t>Partially done</w:t>
+            </w:r>
+          </w:p>
+        </w:tc>
+      </w:tr>
+      <w:tr>
+        <w:trPr>
+          <w:trHeight w:val="709"/>
+        </w:trPr>
+        <w:tc>
+          <w:tcPr>
+            <w:tcW w:w="2252" w:type="dxa"/>
+          </w:tcPr>
+          <w:p>
+            <w:pPr>
+              <w:rPr>
+                <w:b/>
+                <w:bCs/>
+                <w:color w:val="4472C4" w:themeColor="accent1"/>
+                <w:sz w:val="28"/>
+                <w:szCs w:val="36"/>
+                <w:u w:val="single"/>
+                <w:lang w:val="en-US"/>
+              </w:rPr>
+            </w:pPr>
+            <w:r>
+              <w:rPr>
+                <w:b/>
+                <w:bCs/>
+                <w:color w:val="4472C4" w:themeColor="accent1"/>
+                <w:sz w:val="28"/>
+                <w:szCs w:val="36"/>
+                <w:u w:val="single"/>
+                <w:lang w:val="en-US"/>
+              </w:rPr>
+              <w:t>16</w:t>
+            </w:r>
+          </w:p>
+        </w:tc>
+        <w:tc>
+          <w:tcPr>
+            <w:tcW w:w="2252" w:type="dxa"/>
+          </w:tcPr>
+          <w:p>
+            <w:pPr>
+              <w:rPr>
+                <w:b/>
+                <w:bCs/>
+                <w:color w:val="4472C4" w:themeColor="accent1"/>
+                <w:sz w:val="28"/>
+                <w:szCs w:val="36"/>
+                <w:u w:val="single"/>
+                <w:lang w:val="en-US"/>
+              </w:rPr>
+            </w:pPr>
+            <w:proofErr w:type="gramStart"/>
+            <w:r>
+              <w:rPr>
+                <w:b/>
+                <w:bCs/>
+                <w:color w:val="4472C4" w:themeColor="accent1"/>
+                <w:sz w:val="28"/>
+                <w:szCs w:val="36"/>
+                <w:u w:val="single"/>
+                <w:lang w:val="en-US"/>
+              </w:rPr>
+              <w:t>Wait(</w:t>
+            </w:r>
+            <w:proofErr w:type="gramEnd"/>
+            <w:r>
+              <w:rPr>
+                <w:b/>
+                <w:bCs/>
+                <w:color w:val="4472C4" w:themeColor="accent1"/>
+                <w:sz w:val="28"/>
+                <w:szCs w:val="36"/>
+                <w:u w:val="single"/>
+                <w:lang w:val="en-US"/>
+              </w:rPr>
+              <w:t>),</w:t>
+            </w:r>
+            <w:proofErr w:type="spellStart"/>
+            <w:r>
+              <w:rPr>
+                <w:b/>
+                <w:bCs/>
+                <w:color w:val="4472C4" w:themeColor="accent1"/>
+                <w:sz w:val="28"/>
+                <w:szCs w:val="36"/>
+                <w:u w:val="single"/>
+                <w:lang w:val="en-US"/>
+              </w:rPr>
+              <w:t>notify,notifyall</w:t>
+            </w:r>
+            <w:proofErr w:type="spellEnd"/>
+          </w:p>
+        </w:tc>
+        <w:tc>
+          <w:tcPr>
+            <w:tcW w:w="2252" w:type="dxa"/>
+          </w:tcPr>
+          <w:p>
+            <w:pPr>
+              <w:rPr>
+                <w:b/>
+                <w:bCs/>
+                <w:color w:val="4472C4" w:themeColor="accent1"/>
+                <w:sz w:val="28"/>
+                <w:szCs w:val="36"/>
+                <w:u w:val="single"/>
+                <w:lang w:val="en-US"/>
+              </w:rPr>
+            </w:pPr>
+            <w:r>
+              <w:rPr>
+                <w:b/>
+                <w:bCs/>
+                <w:color w:val="4472C4" w:themeColor="accent1"/>
+                <w:sz w:val="28"/>
+                <w:szCs w:val="36"/>
+                <w:u w:val="single"/>
+                <w:lang w:val="en-US"/>
+              </w:rPr>
+              <w:t>25-1-2021</w:t>
+            </w:r>
+          </w:p>
+        </w:tc>
+        <w:tc>
+          <w:tcPr>
+            <w:tcW w:w="2252" w:type="dxa"/>
+          </w:tcPr>
+          <w:p>
+            <w:pPr>
+              <w:rPr>
+                <w:b/>
+                <w:bCs/>
+                <w:color w:val="4472C4" w:themeColor="accent1"/>
+                <w:sz w:val="28"/>
+                <w:szCs w:val="36"/>
+                <w:u w:val="single"/>
+                <w:lang w:val="en-US"/>
+              </w:rPr>
+            </w:pPr>
+            <w:r>
+              <w:rPr>
+                <w:b/>
+                <w:bCs/>
+                <w:color w:val="4472C4" w:themeColor="accent1"/>
+                <w:sz w:val="28"/>
+                <w:szCs w:val="36"/>
+                <w:u w:val="single"/>
+                <w:lang w:val="en-US"/>
+              </w:rPr>
+              <w:t>No queries</w:t>
+            </w:r>
+          </w:p>
+        </w:tc>
+        <w:tc>
+          <w:tcPr>
+            <w:tcW w:w="2253" w:type="dxa"/>
+          </w:tcPr>
+          <w:p>
+            <w:pPr>
+              <w:rPr>
+                <w:b/>
+                <w:bCs/>
+                <w:color w:val="4472C4" w:themeColor="accent1"/>
+                <w:sz w:val="28"/>
+                <w:szCs w:val="36"/>
+                <w:u w:val="single"/>
+                <w:lang w:val="en-US"/>
+              </w:rPr>
+            </w:pPr>
+            <w:r>
+              <w:rPr>
+                <w:b/>
+                <w:bCs/>
+                <w:color w:val="4472C4" w:themeColor="accent1"/>
+                <w:sz w:val="28"/>
+                <w:szCs w:val="36"/>
+                <w:u w:val="single"/>
+                <w:lang w:val="en-US"/>
+              </w:rPr>
+              <w:t>26-01-221</w:t>
+            </w:r>
+          </w:p>
+        </w:tc>
+        <w:tc>
+          <w:tcPr>
+            <w:tcW w:w="2253" w:type="dxa"/>
+          </w:tcPr>
+          <w:p>
+            <w:pPr>
+              <w:rPr>
+                <w:b/>
+                <w:bCs/>
+                <w:color w:val="4472C4" w:themeColor="accent1"/>
+                <w:sz w:val="28"/>
+                <w:szCs w:val="36"/>
+                <w:u w:val="single"/>
+                <w:lang w:val="en-US"/>
+              </w:rPr>
+            </w:pPr>
+            <w:r>
+              <w:rPr>
+                <w:b/>
+                <w:bCs/>
+                <w:color w:val="4472C4" w:themeColor="accent1"/>
+                <w:sz w:val="28"/>
+                <w:szCs w:val="36"/>
+                <w:u w:val="single"/>
+                <w:lang w:val="en-US"/>
+              </w:rPr>
+              <w:t>completed</w:t>
+            </w:r>
+          </w:p>
+        </w:tc>
+      </w:tr>
+      <w:tr>
+        <w:trPr>
+          <w:trHeight w:val="709"/>
+        </w:trPr>
+        <w:tc>
+          <w:tcPr>
+            <w:tcW w:w="2252" w:type="dxa"/>
+          </w:tcPr>
+          <w:p>
+            <w:pPr>
+              <w:rPr>
+                <w:b/>
+                <w:bCs/>
+                <w:color w:val="4472C4" w:themeColor="accent1"/>
+                <w:sz w:val="28"/>
+                <w:szCs w:val="36"/>
+                <w:u w:val="single"/>
+                <w:lang w:val="en-US"/>
+              </w:rPr>
+            </w:pPr>
+            <w:r>
+              <w:rPr>
+                <w:b/>
+                <w:bCs/>
+                <w:color w:val="4472C4" w:themeColor="accent1"/>
+                <w:sz w:val="28"/>
+                <w:szCs w:val="36"/>
+                <w:u w:val="single"/>
+                <w:lang w:val="en-US"/>
+              </w:rPr>
+              <w:t>17.</w:t>
+            </w:r>
+          </w:p>
+        </w:tc>
+        <w:tc>
+          <w:tcPr>
+            <w:tcW w:w="2252" w:type="dxa"/>
+          </w:tcPr>
+          <w:p>
+            <w:pPr>
+              <w:rPr>
+                <w:b/>
+                <w:bCs/>
+                <w:color w:val="4472C4" w:themeColor="accent1"/>
+                <w:sz w:val="28"/>
+                <w:szCs w:val="36"/>
+                <w:u w:val="single"/>
+                <w:lang w:val="en-US"/>
+              </w:rPr>
+            </w:pPr>
+            <w:r>
+              <w:rPr>
+                <w:b/>
+                <w:bCs/>
+                <w:color w:val="4472C4" w:themeColor="accent1"/>
+                <w:sz w:val="28"/>
+                <w:szCs w:val="36"/>
+                <w:u w:val="single"/>
+                <w:lang w:val="en-US"/>
+              </w:rPr>
+              <w:t xml:space="preserve">Sprint 3 </w:t>
+            </w:r>
+            <w:proofErr w:type="spellStart"/>
+            <w:r>
+              <w:rPr>
+                <w:b/>
+                <w:bCs/>
+                <w:color w:val="4472C4" w:themeColor="accent1"/>
+                <w:sz w:val="28"/>
+                <w:szCs w:val="36"/>
+                <w:u w:val="single"/>
+                <w:lang w:val="en-US"/>
+              </w:rPr>
+              <w:t>jdbc</w:t>
+            </w:r>
+            <w:proofErr w:type="spellEnd"/>
+            <w:r>
+              <w:rPr>
+                <w:b/>
+                <w:bCs/>
+                <w:color w:val="4472C4" w:themeColor="accent1"/>
+                <w:sz w:val="28"/>
+                <w:szCs w:val="36"/>
+                <w:u w:val="single"/>
+                <w:lang w:val="en-US"/>
+              </w:rPr>
+              <w:t xml:space="preserve"> connection</w:t>
+            </w:r>
+          </w:p>
+        </w:tc>
+        <w:tc>
+          <w:tcPr>
+            <w:tcW w:w="2252" w:type="dxa"/>
+          </w:tcPr>
+          <w:p>
+            <w:pPr>
+              <w:rPr>
+                <w:b/>
+                <w:bCs/>
+                <w:color w:val="4472C4" w:themeColor="accent1"/>
+                <w:sz w:val="28"/>
+                <w:szCs w:val="36"/>
+                <w:u w:val="single"/>
+                <w:lang w:val="en-US"/>
+              </w:rPr>
+            </w:pPr>
+            <w:r>
+              <w:rPr>
+                <w:b/>
+                <w:bCs/>
+                <w:color w:val="4472C4" w:themeColor="accent1"/>
+                <w:sz w:val="28"/>
+                <w:szCs w:val="36"/>
+                <w:u w:val="single"/>
+                <w:lang w:val="en-US"/>
+              </w:rPr>
+              <w:t>25-1-2021</w:t>
             </w:r>
           </w:p>
         </w:tc>

</xml_diff>